<commit_message>
HW2 coding basically done
</commit_message>
<xml_diff>
--- a/VM552/HW15/submission.docx
+++ b/VM552/HW15/submission.docx
@@ -6,11 +6,18 @@
       <w:r>
         <w:rPr>
           <w:rFonts w:hint="eastAsia"/>
+          <w:b/>
         </w:rPr>
         <w:t>Q</w:t>
       </w:r>
       <w:r>
-        <w:t>1:</w:t>
+        <w:rPr>
+          <w:b/>
+        </w:rPr>
+        <w:t>1</w:t>
+      </w:r>
+      <w:r>
+        <w:t>:</w:t>
       </w:r>
     </w:p>
     <w:p>
@@ -92,7 +99,13 @@
         </w:tabs>
       </w:pPr>
       <w:r>
-        <w:t>A1:</w:t>
+        <w:rPr>
+          <w:b/>
+        </w:rPr>
+        <w:t>A1</w:t>
+      </w:r>
+      <w:r>
+        <w:t>:</w:t>
       </w:r>
     </w:p>
     <w:p>
@@ -101,24 +114,27 @@
           <w:tab w:val="left" w:pos="1440"/>
         </w:tabs>
       </w:pPr>
+      <w:bookmarkStart w:id="0" w:name="_GoBack"/>
+      <w:bookmarkEnd w:id="0"/>
     </w:p>
     <w:p/>
-    <w:p>
-      <w:pPr>
+    <w:p/>
+    <w:p>
+      <w:r>
         <w:rPr>
           <w:rFonts w:hint="eastAsia"/>
-        </w:rPr>
-      </w:pPr>
-    </w:p>
-    <w:p>
-      <w:r>
-        <w:rPr>
-          <w:rFonts w:hint="eastAsia"/>
+          <w:b/>
         </w:rPr>
         <w:t>Q</w:t>
       </w:r>
       <w:r>
-        <w:t>2:</w:t>
+        <w:rPr>
+          <w:b/>
+        </w:rPr>
+        <w:t>2</w:t>
+      </w:r>
+      <w:r>
+        <w:t>:</w:t>
       </w:r>
     </w:p>
     <w:p>
@@ -190,8 +206,6 @@
       <w:r>
         <w:t xml:space="preserve">ly describe linear systems); </w:t>
       </w:r>
-      <w:bookmarkStart w:id="0" w:name="_GoBack"/>
-      <w:bookmarkEnd w:id="0"/>
     </w:p>
     <w:p>
       <w:pPr>
@@ -212,16 +226,16 @@
     <w:p/>
     <w:p>
       <w:r>
-        <w:t>A2:</w:t>
-      </w:r>
-    </w:p>
-    <w:p>
-      <w:pPr>
         <w:rPr>
-          <w:rFonts w:hint="eastAsia"/>
+          <w:b/>
         </w:rPr>
-      </w:pPr>
-    </w:p>
+        <w:t>A2</w:t>
+      </w:r>
+      <w:r>
+        <w:t>:</w:t>
+      </w:r>
+    </w:p>
+    <w:p/>
     <w:sectPr>
       <w:pgSz w:w="11906" w:h="16838"/>
       <w:pgMar w:top="1440" w:right="1800" w:bottom="1440" w:left="1800" w:header="851" w:footer="992" w:gutter="0"/>

</xml_diff>